<commit_message>
update personal info & stress paper info
</commit_message>
<xml_diff>
--- a/resume/CT/CT-JieYuZhao.docx
+++ b/resume/CT/CT-JieYuZhao.docx
@@ -75,17 +75,6 @@
         </w:rPr>
         <w:t xml:space="preserve"> Feng</w:t>
       </w:r>
-    </w:p>
-    <w:p>
-      <w:pPr>
-        <w:shd w:val="clear" w:color="auto" w:fill="FFFFFF"/>
-        <w:spacing w:before="336" w:after="336"/>
-        <w:jc w:val="both"/>
-        <w:rPr>
-          <w:color w:val="121212"/>
-          <w:lang w:val="en-US"/>
-        </w:rPr>
-      </w:pPr>
     </w:p>
     <w:p>
       <w:pPr>
@@ -744,93 +733,6 @@
         </w:rPr>
         <w:t>Xiaoqin Feng</w:t>
       </w:r>
-    </w:p>
-    <w:p>
-      <w:pPr>
-        <w:shd w:val="clear" w:color="auto" w:fill="FFFFFF"/>
-        <w:spacing w:before="336" w:after="336"/>
-        <w:jc w:val="both"/>
-        <w:rPr>
-          <w:color w:val="121212"/>
-        </w:rPr>
-      </w:pPr>
-    </w:p>
-    <w:p>
-      <w:pPr>
-        <w:pStyle w:val="NormalWeb"/>
-        <w:shd w:val="clear" w:color="auto" w:fill="FFFFFF"/>
-        <w:spacing w:before="336" w:beforeAutospacing="0" w:after="336" w:afterAutospacing="0"/>
-        <w:jc w:val="both"/>
-        <w:rPr>
-          <w:color w:val="121212"/>
-        </w:rPr>
-      </w:pPr>
-    </w:p>
-    <w:p>
-      <w:pPr>
-        <w:pStyle w:val="NormalWeb"/>
-        <w:shd w:val="clear" w:color="auto" w:fill="FFFFFF"/>
-        <w:spacing w:before="336" w:beforeAutospacing="0" w:after="336" w:afterAutospacing="0"/>
-        <w:jc w:val="both"/>
-        <w:rPr>
-          <w:color w:val="121212"/>
-        </w:rPr>
-      </w:pPr>
-      <w:r>
-        <w:rPr>
-          <w:color w:val="121212"/>
-        </w:rPr>
-        <w:t>Dear Professor Jieyu,</w:t>
-      </w:r>
-    </w:p>
-    <w:p>
-      <w:pPr>
-        <w:pStyle w:val="NormalWeb"/>
-        <w:shd w:val="clear" w:color="auto" w:fill="FFFFFF"/>
-        <w:spacing w:before="336" w:beforeAutospacing="0" w:after="336" w:afterAutospacing="0"/>
-        <w:jc w:val="both"/>
-        <w:rPr>
-          <w:color w:val="121212"/>
-        </w:rPr>
-      </w:pPr>
-      <w:r>
-        <w:rPr>
-          <w:color w:val="121212"/>
-        </w:rPr>
-        <w:br/>
-      </w:r>
-      <w:r>
-        <w:rPr>
-          <w:color w:val="121212"/>
-        </w:rPr>
-        <w:t>Thank you very much for your reply. I am looking forward to talking with you. If you have any questions, please refer me at any time. At the same time, I will keep you updated on any news on my part. Wish you a great Christmas and New Year. Thank you</w:t>
-      </w:r>
-      <w:r>
-        <w:rPr>
-          <w:color w:val="121212"/>
-          <w:lang w:val="en-US"/>
-        </w:rPr>
-        <w:t xml:space="preserve"> for your time again</w:t>
-      </w:r>
-      <w:r>
-        <w:rPr>
-          <w:color w:val="121212"/>
-        </w:rPr>
-        <w:t>!</w:t>
-      </w:r>
-    </w:p>
-    <w:p>
-      <w:pPr>
-        <w:pStyle w:val="NormalWeb"/>
-        <w:shd w:val="clear" w:color="auto" w:fill="FFFFFF"/>
-        <w:spacing w:before="336" w:beforeAutospacing="0" w:after="336" w:afterAutospacing="0"/>
-        <w:jc w:val="both"/>
-        <w:rPr>
-          <w:rFonts w:hint="eastAsia"/>
-          <w:color w:val="121212"/>
-          <w:lang w:val="en-US"/>
-        </w:rPr>
-      </w:pPr>
     </w:p>
     <w:sectPr>
       <w:pgSz w:w="12240" w:h="15840"/>
@@ -1540,6 +1442,7 @@
   <w:style w:type="character" w:default="1" w:styleId="DefaultParagraphFont">
     <w:name w:val="Default Paragraph Font"/>
     <w:uiPriority w:val="1"/>
+    <w:semiHidden/>
     <w:unhideWhenUsed/>
   </w:style>
   <w:style w:type="table" w:default="1" w:styleId="TableNormal">

</xml_diff>